<commit_message>
Wrote utime and added screenshots
</commit_message>
<xml_diff>
--- a/project-10447762/Screenshots.docx
+++ b/project-10447762/Screenshots.docx
@@ -14,6 +14,9 @@
     </w:p>
     <w:p>
       <w:r>
+        <w:rPr>
+          <w:noProof/>
+        </w:rPr>
         <w:drawing>
           <wp:anchor distT="0" distB="0" distL="114300" distR="114300" simplePos="0" relativeHeight="251659264" behindDoc="0" locked="0" layoutInCell="1" allowOverlap="1" wp14:anchorId="7B537DE2" wp14:editId="346A3823">
             <wp:simplePos x="0" y="0"/>
@@ -88,6 +91,9 @@
         </w:numPr>
       </w:pPr>
       <w:r>
+        <w:rPr>
+          <w:noProof/>
+        </w:rPr>
         <w:drawing>
           <wp:anchor distT="0" distB="0" distL="114300" distR="114300" simplePos="0" relativeHeight="251661312" behindDoc="0" locked="0" layoutInCell="1" allowOverlap="1" wp14:anchorId="31529058" wp14:editId="05253788">
             <wp:simplePos x="0" y="0"/>
@@ -151,6 +157,9 @@
         </w:numPr>
       </w:pPr>
       <w:r>
+        <w:rPr>
+          <w:noProof/>
+        </w:rPr>
         <w:drawing>
           <wp:anchor distT="0" distB="0" distL="114300" distR="114300" simplePos="0" relativeHeight="251663360" behindDoc="0" locked="0" layoutInCell="1" allowOverlap="1" wp14:anchorId="5BCE0457" wp14:editId="70BE5CFC">
             <wp:simplePos x="0" y="0"/>
@@ -212,12 +221,60 @@
           <w:numId w:val="2"/>
         </w:numPr>
       </w:pPr>
+      <w:r>
+        <w:drawing>
+          <wp:anchor distT="0" distB="0" distL="114300" distR="114300" simplePos="0" relativeHeight="251665408" behindDoc="0" locked="0" layoutInCell="1" allowOverlap="1" wp14:anchorId="237B5986" wp14:editId="5D654AA3">
+            <wp:simplePos x="0" y="0"/>
+            <wp:positionH relativeFrom="column">
+              <wp:posOffset>0</wp:posOffset>
+            </wp:positionH>
+            <wp:positionV relativeFrom="paragraph">
+              <wp:posOffset>4115435</wp:posOffset>
+            </wp:positionV>
+            <wp:extent cx="5943600" cy="3401060"/>
+            <wp:effectExtent l="0" t="0" r="0" b="8890"/>
+            <wp:wrapTight wrapText="bothSides">
+              <wp:wrapPolygon edited="0">
+                <wp:start x="0" y="0"/>
+                <wp:lineTo x="0" y="21535"/>
+                <wp:lineTo x="21531" y="21535"/>
+                <wp:lineTo x="21531" y="0"/>
+                <wp:lineTo x="0" y="0"/>
+              </wp:wrapPolygon>
+            </wp:wrapTight>
+            <wp:docPr id="4" name="Picture 4" descr="Text&#10;&#10;Description automatically generated"/>
+            <wp:cNvGraphicFramePr>
+              <a:graphicFrameLocks xmlns:a="http://schemas.openxmlformats.org/drawingml/2006/main" noChangeAspect="1"/>
+            </wp:cNvGraphicFramePr>
+            <a:graphic xmlns:a="http://schemas.openxmlformats.org/drawingml/2006/main">
+              <a:graphicData uri="http://schemas.openxmlformats.org/drawingml/2006/picture">
+                <pic:pic xmlns:pic="http://schemas.openxmlformats.org/drawingml/2006/picture">
+                  <pic:nvPicPr>
+                    <pic:cNvPr id="4" name="Picture 4" descr="Text&#10;&#10;Description automatically generated"/>
+                    <pic:cNvPicPr/>
+                  </pic:nvPicPr>
+                  <pic:blipFill>
+                    <a:blip r:embed="rId8"/>
+                    <a:stretch>
+                      <a:fillRect/>
+                    </a:stretch>
+                  </pic:blipFill>
+                  <pic:spPr>
+                    <a:xfrm>
+                      <a:off x="0" y="0"/>
+                      <a:ext cx="5943600" cy="3401060"/>
+                    </a:xfrm>
+                    <a:prstGeom prst="rect">
+                      <a:avLst/>
+                    </a:prstGeom>
+                  </pic:spPr>
+                </pic:pic>
+              </a:graphicData>
+            </a:graphic>
+          </wp:anchor>
+        </w:drawing>
+      </w:r>
     </w:p>
-    <w:p/>
-    <w:p/>
-    <w:p/>
-    <w:p/>
-    <w:p/>
     <w:sectPr>
       <w:pgSz w:w="12240" w:h="15840"/>
       <w:pgMar w:top="1440" w:right="1440" w:bottom="1440" w:left="1440" w:header="720" w:footer="720" w:gutter="0"/>

</xml_diff>